<commit_message>
doc(rapport): mise à jour de la table des matières
</commit_message>
<xml_diff>
--- a/documentation/Rapport.docx
+++ b/documentation/Rapport.docx
@@ -220,7 +220,7 @@
           <w:r>
             <w:fldChar w:fldCharType="separate"/>
           </w:r>
-          <w:hyperlink w:anchor="_Toc208233564" w:history="1">
+          <w:hyperlink w:anchor="_Toc212995802" w:history="1">
             <w:r>
               <w:rPr>
                 <w:rStyle w:val="Hyperlink"/>
@@ -262,7 +262,7 @@
                 <w:noProof/>
                 <w:webHidden/>
               </w:rPr>
-              <w:instrText xml:space="preserve"> PAGEREF _Toc208233564 \h </w:instrText>
+              <w:instrText xml:space="preserve"> PAGEREF _Toc212995802 \h </w:instrText>
             </w:r>
             <w:r>
               <w:rPr>
@@ -306,7 +306,7 @@
               <w:lang w:eastAsia="fr-CH"/>
             </w:rPr>
           </w:pPr>
-          <w:hyperlink w:anchor="_Toc208233565" w:history="1">
+          <w:hyperlink w:anchor="_Toc212995803" w:history="1">
             <w:r>
               <w:rPr>
                 <w:rStyle w:val="Hyperlink"/>
@@ -348,7 +348,7 @@
                 <w:noProof/>
                 <w:webHidden/>
               </w:rPr>
-              <w:instrText xml:space="preserve"> PAGEREF _Toc208233565 \h </w:instrText>
+              <w:instrText xml:space="preserve"> PAGEREF _Toc212995803 \h </w:instrText>
             </w:r>
             <w:r>
               <w:rPr>
@@ -392,7 +392,7 @@
               <w:lang w:eastAsia="fr-CH"/>
             </w:rPr>
           </w:pPr>
-          <w:hyperlink w:anchor="_Toc208233566" w:history="1">
+          <w:hyperlink w:anchor="_Toc212995804" w:history="1">
             <w:r>
               <w:rPr>
                 <w:rStyle w:val="Hyperlink"/>
@@ -434,7 +434,7 @@
                 <w:noProof/>
                 <w:webHidden/>
               </w:rPr>
-              <w:instrText xml:space="preserve"> PAGEREF _Toc208233566 \h </w:instrText>
+              <w:instrText xml:space="preserve"> PAGEREF _Toc212995804 \h </w:instrText>
             </w:r>
             <w:r>
               <w:rPr>
@@ -478,7 +478,7 @@
               <w:lang w:eastAsia="fr-CH"/>
             </w:rPr>
           </w:pPr>
-          <w:hyperlink w:anchor="_Toc208233567" w:history="1">
+          <w:hyperlink w:anchor="_Toc212995805" w:history="1">
             <w:r>
               <w:rPr>
                 <w:rStyle w:val="Hyperlink"/>
@@ -520,7 +520,7 @@
                 <w:noProof/>
                 <w:webHidden/>
               </w:rPr>
-              <w:instrText xml:space="preserve"> PAGEREF _Toc208233567 \h </w:instrText>
+              <w:instrText xml:space="preserve"> PAGEREF _Toc212995805 \h </w:instrText>
             </w:r>
             <w:r>
               <w:rPr>
@@ -541,6 +541,252 @@
                 <w:webHidden/>
               </w:rPr>
               <w:t>5</w:t>
+            </w:r>
+            <w:r>
+              <w:rPr>
+                <w:noProof/>
+                <w:webHidden/>
+              </w:rPr>
+              <w:fldChar w:fldCharType="end"/>
+            </w:r>
+          </w:hyperlink>
+        </w:p>
+        <w:p>
+          <w:pPr>
+            <w:pStyle w:val="TOC2"/>
+            <w:tabs>
+              <w:tab w:val="left" w:pos="960"/>
+              <w:tab w:val="right" w:leader="dot" w:pos="9062"/>
+            </w:tabs>
+            <w:rPr>
+              <w:noProof/>
+            </w:rPr>
+          </w:pPr>
+          <w:hyperlink w:anchor="_Toc212995806" w:history="1">
+            <w:r>
+              <w:rPr>
+                <w:rStyle w:val="Hyperlink"/>
+                <w:noProof/>
+              </w:rPr>
+              <w:t>4.1.</w:t>
+            </w:r>
+            <w:r>
+              <w:rPr>
+                <w:noProof/>
+              </w:rPr>
+              <w:tab/>
+            </w:r>
+            <w:r>
+              <w:rPr>
+                <w:rStyle w:val="Hyperlink"/>
+                <w:noProof/>
+              </w:rPr>
+              <w:t>Lecture et traitement des données CSV</w:t>
+            </w:r>
+            <w:r>
+              <w:rPr>
+                <w:noProof/>
+                <w:webHidden/>
+              </w:rPr>
+              <w:tab/>
+            </w:r>
+            <w:r>
+              <w:rPr>
+                <w:noProof/>
+                <w:webHidden/>
+              </w:rPr>
+              <w:fldChar w:fldCharType="begin"/>
+            </w:r>
+            <w:r>
+              <w:rPr>
+                <w:noProof/>
+                <w:webHidden/>
+              </w:rPr>
+              <w:instrText xml:space="preserve"> PAGEREF _Toc212995806 \h </w:instrText>
+            </w:r>
+            <w:r>
+              <w:rPr>
+                <w:noProof/>
+                <w:webHidden/>
+              </w:rPr>
+            </w:r>
+            <w:r>
+              <w:rPr>
+                <w:noProof/>
+                <w:webHidden/>
+              </w:rPr>
+              <w:fldChar w:fldCharType="separate"/>
+            </w:r>
+            <w:r>
+              <w:rPr>
+                <w:noProof/>
+                <w:webHidden/>
+              </w:rPr>
+              <w:t>5</w:t>
+            </w:r>
+            <w:r>
+              <w:rPr>
+                <w:noProof/>
+                <w:webHidden/>
+              </w:rPr>
+              <w:fldChar w:fldCharType="end"/>
+            </w:r>
+          </w:hyperlink>
+        </w:p>
+        <w:p>
+          <w:pPr>
+            <w:pStyle w:val="TOC2"/>
+            <w:tabs>
+              <w:tab w:val="left" w:pos="960"/>
+              <w:tab w:val="right" w:leader="dot" w:pos="9062"/>
+            </w:tabs>
+            <w:rPr>
+              <w:noProof/>
+            </w:rPr>
+          </w:pPr>
+          <w:hyperlink w:anchor="_Toc212995807" w:history="1">
+            <w:r>
+              <w:rPr>
+                <w:rStyle w:val="Hyperlink"/>
+                <w:noProof/>
+              </w:rPr>
+              <w:t>4.2.</w:t>
+            </w:r>
+            <w:r>
+              <w:rPr>
+                <w:noProof/>
+              </w:rPr>
+              <w:tab/>
+            </w:r>
+            <w:r>
+              <w:rPr>
+                <w:rStyle w:val="Hyperlink"/>
+                <w:noProof/>
+              </w:rPr>
+              <w:t>Affichage des graphiques</w:t>
+            </w:r>
+            <w:r>
+              <w:rPr>
+                <w:noProof/>
+                <w:webHidden/>
+              </w:rPr>
+              <w:tab/>
+            </w:r>
+            <w:r>
+              <w:rPr>
+                <w:noProof/>
+                <w:webHidden/>
+              </w:rPr>
+              <w:fldChar w:fldCharType="begin"/>
+            </w:r>
+            <w:r>
+              <w:rPr>
+                <w:noProof/>
+                <w:webHidden/>
+              </w:rPr>
+              <w:instrText xml:space="preserve"> PAGEREF _Toc212995807 \h </w:instrText>
+            </w:r>
+            <w:r>
+              <w:rPr>
+                <w:noProof/>
+                <w:webHidden/>
+              </w:rPr>
+            </w:r>
+            <w:r>
+              <w:rPr>
+                <w:noProof/>
+                <w:webHidden/>
+              </w:rPr>
+              <w:fldChar w:fldCharType="separate"/>
+            </w:r>
+            <w:r>
+              <w:rPr>
+                <w:noProof/>
+                <w:webHidden/>
+              </w:rPr>
+              <w:t>5</w:t>
+            </w:r>
+            <w:r>
+              <w:rPr>
+                <w:noProof/>
+                <w:webHidden/>
+              </w:rPr>
+              <w:fldChar w:fldCharType="end"/>
+            </w:r>
+          </w:hyperlink>
+        </w:p>
+        <w:p>
+          <w:pPr>
+            <w:pStyle w:val="TOC2"/>
+            <w:tabs>
+              <w:tab w:val="left" w:pos="960"/>
+              <w:tab w:val="right" w:leader="dot" w:pos="9062"/>
+            </w:tabs>
+            <w:rPr>
+              <w:noProof/>
+            </w:rPr>
+          </w:pPr>
+          <w:hyperlink w:anchor="_Toc212995808" w:history="1">
+            <w:r>
+              <w:rPr>
+                <w:rStyle w:val="Hyperlink"/>
+                <w:noProof/>
+              </w:rPr>
+              <w:t>4.3.</w:t>
+            </w:r>
+            <w:r>
+              <w:rPr>
+                <w:noProof/>
+              </w:rPr>
+              <w:tab/>
+            </w:r>
+            <w:r>
+              <w:rPr>
+                <w:rStyle w:val="Hyperlink"/>
+                <w:noProof/>
+              </w:rPr>
+              <w:t>Import / Export</w:t>
+            </w:r>
+            <w:r>
+              <w:rPr>
+                <w:noProof/>
+                <w:webHidden/>
+              </w:rPr>
+              <w:tab/>
+            </w:r>
+            <w:r>
+              <w:rPr>
+                <w:noProof/>
+                <w:webHidden/>
+              </w:rPr>
+              <w:fldChar w:fldCharType="begin"/>
+            </w:r>
+            <w:r>
+              <w:rPr>
+                <w:noProof/>
+                <w:webHidden/>
+              </w:rPr>
+              <w:instrText xml:space="preserve"> PAGEREF _Toc212995808 \h </w:instrText>
+            </w:r>
+            <w:r>
+              <w:rPr>
+                <w:noProof/>
+                <w:webHidden/>
+              </w:rPr>
+            </w:r>
+            <w:r>
+              <w:rPr>
+                <w:noProof/>
+                <w:webHidden/>
+              </w:rPr>
+              <w:fldChar w:fldCharType="separate"/>
+            </w:r>
+            <w:r>
+              <w:rPr>
+                <w:noProof/>
+                <w:webHidden/>
+              </w:rPr>
+              <w:t>6</w:t>
             </w:r>
             <w:r>
               <w:rPr>
@@ -564,7 +810,7 @@
               <w:lang w:eastAsia="fr-CH"/>
             </w:rPr>
           </w:pPr>
-          <w:hyperlink w:anchor="_Toc208233568" w:history="1">
+          <w:hyperlink w:anchor="_Toc212995809" w:history="1">
             <w:r>
               <w:rPr>
                 <w:rStyle w:val="Hyperlink"/>
@@ -585,7 +831,7 @@
                 <w:rStyle w:val="Hyperlink"/>
                 <w:noProof/>
               </w:rPr>
-              <w:t>Journal de travail :</w:t>
+              <w:t>Maquette :</w:t>
             </w:r>
             <w:r>
               <w:rPr>
@@ -606,7 +852,7 @@
                 <w:noProof/>
                 <w:webHidden/>
               </w:rPr>
-              <w:instrText xml:space="preserve"> PAGEREF _Toc208233568 \h </w:instrText>
+              <w:instrText xml:space="preserve"> PAGEREF _Toc212995809 \h </w:instrText>
             </w:r>
             <w:r>
               <w:rPr>
@@ -626,7 +872,7 @@
                 <w:noProof/>
                 <w:webHidden/>
               </w:rPr>
-              <w:t>5</w:t>
+              <w:t>7</w:t>
             </w:r>
             <w:r>
               <w:rPr>
@@ -650,7 +896,7 @@
               <w:lang w:eastAsia="fr-CH"/>
             </w:rPr>
           </w:pPr>
-          <w:hyperlink w:anchor="_Toc208233569" w:history="1">
+          <w:hyperlink w:anchor="_Toc212995810" w:history="1">
             <w:r>
               <w:rPr>
                 <w:rStyle w:val="Hyperlink"/>
@@ -671,7 +917,7 @@
                 <w:rStyle w:val="Hyperlink"/>
                 <w:noProof/>
               </w:rPr>
-              <w:t>Usage de l’IA :</w:t>
+              <w:t>Journal de travail :</w:t>
             </w:r>
             <w:r>
               <w:rPr>
@@ -692,7 +938,7 @@
                 <w:noProof/>
                 <w:webHidden/>
               </w:rPr>
-              <w:instrText xml:space="preserve"> PAGEREF _Toc208233569 \h </w:instrText>
+              <w:instrText xml:space="preserve"> PAGEREF _Toc212995810 \h </w:instrText>
             </w:r>
             <w:r>
               <w:rPr>
@@ -712,7 +958,7 @@
                 <w:noProof/>
                 <w:webHidden/>
               </w:rPr>
-              <w:t>5</w:t>
+              <w:t>7</w:t>
             </w:r>
             <w:r>
               <w:rPr>
@@ -736,7 +982,7 @@
               <w:lang w:eastAsia="fr-CH"/>
             </w:rPr>
           </w:pPr>
-          <w:hyperlink w:anchor="_Toc208233570" w:history="1">
+          <w:hyperlink w:anchor="_Toc212995811" w:history="1">
             <w:r>
               <w:rPr>
                 <w:rStyle w:val="Hyperlink"/>
@@ -757,6 +1003,92 @@
                 <w:rStyle w:val="Hyperlink"/>
                 <w:noProof/>
               </w:rPr>
+              <w:t>Usage de l’IA :</w:t>
+            </w:r>
+            <w:r>
+              <w:rPr>
+                <w:noProof/>
+                <w:webHidden/>
+              </w:rPr>
+              <w:tab/>
+            </w:r>
+            <w:r>
+              <w:rPr>
+                <w:noProof/>
+                <w:webHidden/>
+              </w:rPr>
+              <w:fldChar w:fldCharType="begin"/>
+            </w:r>
+            <w:r>
+              <w:rPr>
+                <w:noProof/>
+                <w:webHidden/>
+              </w:rPr>
+              <w:instrText xml:space="preserve"> PAGEREF _Toc212995811 \h </w:instrText>
+            </w:r>
+            <w:r>
+              <w:rPr>
+                <w:noProof/>
+                <w:webHidden/>
+              </w:rPr>
+            </w:r>
+            <w:r>
+              <w:rPr>
+                <w:noProof/>
+                <w:webHidden/>
+              </w:rPr>
+              <w:fldChar w:fldCharType="separate"/>
+            </w:r>
+            <w:r>
+              <w:rPr>
+                <w:noProof/>
+                <w:webHidden/>
+              </w:rPr>
+              <w:t>8</w:t>
+            </w:r>
+            <w:r>
+              <w:rPr>
+                <w:noProof/>
+                <w:webHidden/>
+              </w:rPr>
+              <w:fldChar w:fldCharType="end"/>
+            </w:r>
+          </w:hyperlink>
+        </w:p>
+        <w:p>
+          <w:pPr>
+            <w:pStyle w:val="TOC1"/>
+            <w:tabs>
+              <w:tab w:val="left" w:pos="480"/>
+              <w:tab w:val="right" w:leader="dot" w:pos="9062"/>
+            </w:tabs>
+            <w:rPr>
+              <w:rFonts w:eastAsiaTheme="minorEastAsia"/>
+              <w:noProof/>
+              <w:lang w:eastAsia="fr-CH"/>
+            </w:rPr>
+          </w:pPr>
+          <w:hyperlink w:anchor="_Toc212995812" w:history="1">
+            <w:r>
+              <w:rPr>
+                <w:rStyle w:val="Hyperlink"/>
+                <w:noProof/>
+              </w:rPr>
+              <w:t>8.</w:t>
+            </w:r>
+            <w:r>
+              <w:rPr>
+                <w:rFonts w:eastAsiaTheme="minorEastAsia"/>
+                <w:noProof/>
+                <w:lang w:eastAsia="fr-CH"/>
+              </w:rPr>
+              <w:tab/>
+            </w:r>
+            <w:r>
+              <w:rPr>
+                <w:rStyle w:val="Hyperlink"/>
+                <w:noProof/>
+              </w:rPr>
               <w:t>Conclusion :</w:t>
             </w:r>
             <w:r>
@@ -778,7 +1110,7 @@
                 <w:noProof/>
                 <w:webHidden/>
               </w:rPr>
-              <w:instrText xml:space="preserve"> PAGEREF _Toc208233570 \h </w:instrText>
+              <w:instrText xml:space="preserve"> PAGEREF _Toc212995812 \h </w:instrText>
             </w:r>
             <w:r>
               <w:rPr>
@@ -798,7 +1130,7 @@
                 <w:noProof/>
                 <w:webHidden/>
               </w:rPr>
-              <w:t>5</w:t>
+              <w:t>8</w:t>
             </w:r>
             <w:r>
               <w:rPr>
@@ -834,7 +1166,7 @@
           <w:numId w:val="2"/>
         </w:numPr>
       </w:pPr>
-      <w:bookmarkStart w:id="0" w:name="_Toc208233564"/>
+      <w:bookmarkStart w:id="0" w:name="_Toc212995802"/>
       <w:r>
         <w:lastRenderedPageBreak/>
         <w:t>Introduction :</w:t>
@@ -857,7 +1189,7 @@
           <w:numId w:val="2"/>
         </w:numPr>
       </w:pPr>
-      <w:bookmarkStart w:id="1" w:name="_Toc208233565"/>
+      <w:bookmarkStart w:id="1" w:name="_Toc212995803"/>
       <w:r>
         <w:t>Planification :</w:t>
       </w:r>
@@ -1377,7 +1709,7 @@
           <w:numId w:val="2"/>
         </w:numPr>
       </w:pPr>
-      <w:bookmarkStart w:id="2" w:name="_Toc208233566"/>
+      <w:bookmarkStart w:id="2" w:name="_Toc212995804"/>
       <w:r>
         <w:t>User stories :</w:t>
       </w:r>
@@ -1480,7 +1812,7 @@
           <w:numId w:val="2"/>
         </w:numPr>
       </w:pPr>
-      <w:bookmarkStart w:id="3" w:name="_Toc208233567"/>
+      <w:bookmarkStart w:id="3" w:name="_Toc212995805"/>
       <w:r>
         <w:lastRenderedPageBreak/>
         <w:t>Rapport de tests :</w:t>
@@ -1562,9 +1894,11 @@
           <w:numId w:val="2"/>
         </w:numPr>
       </w:pPr>
+      <w:bookmarkStart w:id="4" w:name="_Toc212995806"/>
       <w:r>
         <w:t>Lecture et traitement des données CSV</w:t>
       </w:r>
+      <w:bookmarkEnd w:id="4"/>
     </w:p>
     <w:tbl>
       <w:tblPr>
@@ -1970,9 +2304,11 @@
           <w:numId w:val="2"/>
         </w:numPr>
       </w:pPr>
+      <w:bookmarkStart w:id="5" w:name="_Toc212995807"/>
       <w:r>
         <w:t>Affichage des graphiques</w:t>
       </w:r>
+      <w:bookmarkEnd w:id="5"/>
     </w:p>
     <w:tbl>
       <w:tblPr>
@@ -2490,9 +2826,11 @@
           <w:numId w:val="2"/>
         </w:numPr>
       </w:pPr>
+      <w:bookmarkStart w:id="6" w:name="_Toc212995808"/>
       <w:r>
         <w:t>Import / Export</w:t>
       </w:r>
+      <w:bookmarkEnd w:id="6"/>
     </w:p>
     <w:tbl>
       <w:tblPr>
@@ -2815,13 +3153,18 @@
           <w:numId w:val="2"/>
         </w:numPr>
       </w:pPr>
+      <w:bookmarkStart w:id="7" w:name="_Toc212995809"/>
       <w:r>
         <w:lastRenderedPageBreak/>
         <w:t>Maquette :</w:t>
       </w:r>
-    </w:p>
-    <w:p>
-      <w:r>
+      <w:bookmarkEnd w:id="7"/>
+    </w:p>
+    <w:p>
+      <w:r>
+        <w:rPr>
+          <w:noProof/>
+        </w:rPr>
         <w:drawing>
           <wp:inline distT="0" distB="0" distL="0" distR="0" wp14:anchorId="2CCF209C" wp14:editId="00FFE6CC">
             <wp:extent cx="5760720" cy="3494405"/>
@@ -2887,11 +3230,11 @@
           <w:numId w:val="2"/>
         </w:numPr>
       </w:pPr>
-      <w:bookmarkStart w:id="4" w:name="_Toc208233568"/>
+      <w:bookmarkStart w:id="8" w:name="_Toc212995810"/>
       <w:r>
         <w:t>Journal de travail :</w:t>
       </w:r>
-      <w:bookmarkEnd w:id="4"/>
+      <w:bookmarkEnd w:id="8"/>
     </w:p>
     <w:p>
       <w:r>
@@ -2915,10 +3258,10 @@
             <v:path o:extrusionok="f" gradientshapeok="t" o:connecttype="rect"/>
             <o:lock v:ext="edit" aspectratio="t"/>
           </v:shapetype>
-          <v:shape id="_x0000_i1029" type="#_x0000_t75" style="width:77.25pt;height:50.25pt" o:ole="">
+          <v:shape id="_x0000_i1025" type="#_x0000_t75" style="width:77.25pt;height:50.25pt" o:ole="">
             <v:imagedata r:id="rId10" o:title=""/>
           </v:shape>
-          <o:OLEObject Type="Embed" ProgID="Excel.SheetMacroEnabled.12" ShapeID="_x0000_i1029" DrawAspect="Icon" ObjectID="_1823608472" r:id="rId11"/>
+          <o:OLEObject Type="Embed" ProgID="Excel.SheetMacroEnabled.12" ShapeID="_x0000_i1025" DrawAspect="Icon" ObjectID="_1823608548" r:id="rId11"/>
         </w:object>
       </w:r>
       <w:r>
@@ -2944,12 +3287,12 @@
           <w:numId w:val="2"/>
         </w:numPr>
       </w:pPr>
-      <w:bookmarkStart w:id="5" w:name="_Toc208233569"/>
+      <w:bookmarkStart w:id="9" w:name="_Toc212995811"/>
       <w:r>
         <w:lastRenderedPageBreak/>
         <w:t>Usage de l’IA :</w:t>
       </w:r>
-      <w:bookmarkEnd w:id="5"/>
+      <w:bookmarkEnd w:id="9"/>
     </w:p>
     <w:p>
       <w:r>
@@ -3116,11 +3459,11 @@
           <w:numId w:val="2"/>
         </w:numPr>
       </w:pPr>
-      <w:bookmarkStart w:id="6" w:name="_Toc208233570"/>
+      <w:bookmarkStart w:id="10" w:name="_Toc212995812"/>
       <w:r>
         <w:t>Conclusion :</w:t>
       </w:r>
-      <w:bookmarkEnd w:id="6"/>
+      <w:bookmarkEnd w:id="10"/>
     </w:p>
     <w:p>
       <w:r>
@@ -4855,6 +5198,7 @@
   <w:style w:type="character" w:default="1" w:styleId="DefaultParagraphFont">
     <w:name w:val="Default Paragraph Font"/>
     <w:uiPriority w:val="1"/>
+    <w:semiHidden/>
     <w:unhideWhenUsed/>
   </w:style>
   <w:style w:type="table" w:default="1" w:styleId="TableNormal">
@@ -5254,6 +5598,19 @@
     <w:uiPriority w:val="99"/>
     <w:rsid w:val="0072411F"/>
   </w:style>
+  <w:style w:type="paragraph" w:styleId="TOC2">
+    <w:name w:val="toc 2"/>
+    <w:basedOn w:val="Normal"/>
+    <w:next w:val="Normal"/>
+    <w:autoRedefine/>
+    <w:uiPriority w:val="39"/>
+    <w:unhideWhenUsed/>
+    <w:rsid w:val="008D5261"/>
+    <w:pPr>
+      <w:spacing w:after="100"/>
+      <w:ind w:left="240"/>
+    </w:pPr>
+  </w:style>
 </w:styles>
 </file>
 

</xml_diff>